<commit_message>
Thay đổi header và footer
</commit_message>
<xml_diff>
--- a/Project Problem for FALL 2025/project problem for all 2025 block 10w.docx
+++ b/Project Problem for FALL 2025/project problem for all 2025 block 10w.docx
@@ -1,6 +1,6 @@
 
 <file path=word/document.xml><?xml version="1.0" encoding="utf-8"?>
-<w:document xmlns:wpc="http://schemas.microsoft.com/office/word/2010/wordprocessingCanvas" xmlns:cx="http://schemas.microsoft.com/office/drawing/2014/chartex" xmlns:cx1="http://schemas.microsoft.com/office/drawing/2015/9/8/chartex" xmlns:cx2="http://schemas.microsoft.com/office/drawing/2015/10/21/chartex" xmlns:cx3="http://schemas.microsoft.com/office/drawing/2016/5/9/chartex" xmlns:cx4="http://schemas.microsoft.com/office/drawing/2016/5/10/chartex" xmlns:cx5="http://schemas.microsoft.com/office/drawing/2016/5/11/chartex" xmlns:cx6="http://schemas.microsoft.com/office/drawing/2016/5/12/chartex" xmlns:cx7="http://schemas.microsoft.com/office/drawing/2016/5/13/chartex" xmlns:cx8="http://schemas.microsoft.com/office/drawing/2016/5/14/chartex" xmlns:mc="http://schemas.openxmlformats.org/markup-compatibility/2006" xmlns:aink="http://schemas.microsoft.com/office/drawing/2016/ink" xmlns:am3d="http://schemas.microsoft.com/office/drawing/2017/model3d" xmlns:o="urn:schemas-microsoft-com:office:office" xmlns:oel="http://schemas.microsoft.com/office/2019/extlst" xmlns:r="http://schemas.openxmlformats.org/officeDocument/2006/relationships" xmlns:m="http://schemas.openxmlformats.org/officeDocument/2006/math" xmlns:v="urn:schemas-microsoft-com:vml" xmlns:wp14="http://schemas.microsoft.com/office/word/2010/wordprocessingDrawing" xmlns:wp="http://schemas.openxmlformats.org/drawingml/2006/wordprocessingDrawing" xmlns:w10="urn:schemas-microsoft-com:office:word" xmlns:w="http://schemas.openxmlformats.org/wordprocessingml/2006/main" xmlns:w14="http://schemas.microsoft.com/office/word/2010/wordml" xmlns:w15="http://schemas.microsoft.com/office/word/2012/wordml" xmlns:w16cex="http://schemas.microsoft.com/office/word/2018/wordml/cex" xmlns:w16cid="http://schemas.microsoft.com/office/word/2016/wordml/cid" xmlns:w16="http://schemas.microsoft.com/office/word/2018/wordml" xmlns:w16du="http://schemas.microsoft.com/office/word/2023/wordml/word16du" xmlns:w16sdtdh="http://schemas.microsoft.com/office/word/2020/wordml/sdtdatahash" xmlns:w16sdtfl="http://schemas.microsoft.com/office/word/2024/wordml/sdtformatlock" xmlns:w16se="http://schemas.microsoft.com/office/word/2015/wordml/symex" xmlns:wpg="http://schemas.microsoft.com/office/word/2010/wordprocessingGroup" xmlns:wpi="http://schemas.microsoft.com/office/word/2010/wordprocessingInk" xmlns:wne="http://schemas.microsoft.com/office/word/2006/wordml" xmlns:wps="http://schemas.microsoft.com/office/word/2010/wordprocessingShape" mc:Ignorable="w14 w15 w16se w16cid w16 w16cex w16sdtdh w16sdtfl w16du wp14">
+<w:document xmlns:wpc="http://schemas.microsoft.com/office/word/2010/wordprocessingCanvas" xmlns:cx="http://schemas.microsoft.com/office/drawing/2014/chartex" xmlns:cx1="http://schemas.microsoft.com/office/drawing/2015/9/8/chartex" xmlns:cx2="http://schemas.microsoft.com/office/drawing/2015/10/21/chartex" xmlns:cx3="http://schemas.microsoft.com/office/drawing/2016/5/9/chartex" xmlns:cx4="http://schemas.microsoft.com/office/drawing/2016/5/10/chartex" xmlns:cx5="http://schemas.microsoft.com/office/drawing/2016/5/11/chartex" xmlns:cx6="http://schemas.microsoft.com/office/drawing/2016/5/12/chartex" xmlns:cx7="http://schemas.microsoft.com/office/drawing/2016/5/13/chartex" xmlns:cx8="http://schemas.microsoft.com/office/drawing/2016/5/14/chartex" xmlns:mc="http://schemas.openxmlformats.org/markup-compatibility/2006" xmlns:aink="http://schemas.microsoft.com/office/drawing/2016/ink" xmlns:am3d="http://schemas.microsoft.com/office/drawing/2017/model3d" xmlns:o="urn:schemas-microsoft-com:office:office" xmlns:oel="http://schemas.microsoft.com/office/2019/extlst" xmlns:r="http://schemas.openxmlformats.org/officeDocument/2006/relationships" xmlns:m="http://schemas.openxmlformats.org/officeDocument/2006/math" xmlns:v="urn:schemas-microsoft-com:vml" xmlns:wp14="http://schemas.microsoft.com/office/word/2010/wordprocessingDrawing" xmlns:wp="http://schemas.openxmlformats.org/drawingml/2006/wordprocessingDrawing" xmlns:w10="urn:schemas-microsoft-com:office:word" xmlns:w="http://schemas.openxmlformats.org/wordprocessingml/2006/main" xmlns:w14="http://schemas.microsoft.com/office/word/2010/wordml" xmlns:w15="http://schemas.microsoft.com/office/word/2012/wordml" xmlns:w16cex="http://schemas.microsoft.com/office/word/2018/wordml/cex" xmlns:w16cid="http://schemas.microsoft.com/office/word/2016/wordml/cid" xmlns:w16="http://schemas.microsoft.com/office/word/2018/wordml" xmlns:w16du="http://schemas.microsoft.com/office/word/2023/wordml/word16du" xmlns:w16sdtdh="http://schemas.microsoft.com/office/word/2020/wordml/sdtdatahash" xmlns:w16se="http://schemas.microsoft.com/office/word/2015/wordml/symex" xmlns:wpg="http://schemas.microsoft.com/office/word/2010/wordprocessingGroup" xmlns:wpi="http://schemas.microsoft.com/office/word/2010/wordprocessingInk" xmlns:wne="http://schemas.microsoft.com/office/word/2006/wordml" xmlns:wps="http://schemas.microsoft.com/office/word/2010/wordprocessingShape" mc:Ignorable="w14 w15 w16se w16cid w16 w16cex w16sdtdh wp14">
   <w:body>
     <w:p>
       <w:pPr>
@@ -451,12 +451,35 @@
           <w:ilvl w:val="0"/>
           <w:numId w:val="3"/>
         </w:numPr>
-      </w:pPr>
-      <w:r>
+        <w:rPr>
+          <w:color w:val="FF0000"/>
+        </w:rPr>
+      </w:pPr>
+      <w:r>
+        <w:rPr>
+          <w:color w:val="FF0000"/>
+        </w:rPr>
         <w:t>Search available rooms by date/room type.</w:t>
       </w:r>
       <w:r>
-        <w:t xml:space="preserve"> (workshop 1)</w:t>
+        <w:rPr>
+          <w:color w:val="FF0000"/>
+        </w:rPr>
+        <w:t xml:space="preserve"> (</w:t>
+      </w:r>
+      <w:proofErr w:type="gramStart"/>
+      <w:r>
+        <w:rPr>
+          <w:color w:val="FF0000"/>
+        </w:rPr>
+        <w:t>workshop</w:t>
+      </w:r>
+      <w:proofErr w:type="gramEnd"/>
+      <w:r>
+        <w:rPr>
+          <w:color w:val="FF0000"/>
+        </w:rPr>
+        <w:t xml:space="preserve"> 1)</w:t>
       </w:r>
     </w:p>
     <w:p>
@@ -466,15 +489,25 @@
           <w:ilvl w:val="0"/>
           <w:numId w:val="3"/>
         </w:numPr>
-      </w:pPr>
-      <w:r>
+        <w:rPr>
+          <w:color w:val="FF0000"/>
+        </w:rPr>
+      </w:pPr>
+      <w:r>
+        <w:rPr>
+          <w:color w:val="FF0000"/>
+        </w:rPr>
         <w:t>Make bookings.</w:t>
       </w:r>
       <w:r>
+        <w:rPr>
+          <w:color w:val="FF0000"/>
+        </w:rPr>
         <w:t xml:space="preserve"> (assignment)</w:t>
       </w:r>
       <w:r>
         <w:rPr>
+          <w:color w:val="FF0000"/>
           <w:lang w:val="vi-VN"/>
         </w:rPr>
         <w:t xml:space="preserve"> =&gt; đăng kí thành viên =&gt; login =&gt; book room:</w:t>
@@ -487,9 +520,13 @@
           <w:ilvl w:val="0"/>
           <w:numId w:val="3"/>
         </w:numPr>
-      </w:pPr>
-      <w:r>
-        <w:rPr>
+        <w:rPr>
+          <w:color w:val="FF0000"/>
+        </w:rPr>
+      </w:pPr>
+      <w:r>
+        <w:rPr>
+          <w:color w:val="FF0000"/>
           <w:lang w:val="vi-VN"/>
         </w:rPr>
         <w:t xml:space="preserve">Điền member infor tự động dựa trên thông tin tài khoản + loại phòng đã đk room status=”Available” =&gt; sau submit: lưu data trên form vào bảng booking(form chỉ cần cho user nhập ngày checkin ngày checkout) =&gt; update room status vừa gán cho khách hàng thành “Not Available” </w:t>
@@ -502,40 +539,68 @@
           <w:ilvl w:val="0"/>
           <w:numId w:val="3"/>
         </w:numPr>
-      </w:pPr>
-      <w:r>
+        <w:rPr>
+          <w:color w:val="FF0000"/>
+        </w:rPr>
+      </w:pPr>
+      <w:r>
+        <w:rPr>
+          <w:color w:val="FF0000"/>
+        </w:rPr>
         <w:lastRenderedPageBreak/>
         <w:t>Request additional services.</w:t>
       </w:r>
       <w:r>
-        <w:t xml:space="preserve"> (workshop 1)</w:t>
-      </w:r>
-      <w:r>
-        <w:rPr>
+        <w:rPr>
+          <w:color w:val="FF0000"/>
+        </w:rPr>
+        <w:t xml:space="preserve"> (</w:t>
+      </w:r>
+      <w:proofErr w:type="gramStart"/>
+      <w:r>
+        <w:rPr>
+          <w:color w:val="FF0000"/>
+        </w:rPr>
+        <w:t>workshop</w:t>
+      </w:r>
+      <w:proofErr w:type="gramEnd"/>
+      <w:r>
+        <w:rPr>
+          <w:color w:val="FF0000"/>
+        </w:rPr>
+        <w:t xml:space="preserve"> 1)</w:t>
+      </w:r>
+      <w:r>
+        <w:rPr>
+          <w:color w:val="FF0000"/>
           <w:lang w:val="vi-VN"/>
         </w:rPr>
         <w:t>: Khách hàng login =&gt; chọn booking của mình (Booking chưa checkout)</w:t>
       </w:r>
       <w:r>
         <w:rPr>
+          <w:color w:val="FF0000"/>
           <w:lang w:val="vi-VN"/>
         </w:rPr>
         <w:t xml:space="preserve"> kiểm tra đk add service phải trước ngày checkOut</w:t>
       </w:r>
       <w:r>
         <w:rPr>
+          <w:color w:val="FF0000"/>
           <w:lang w:val="vi-VN"/>
         </w:rPr>
         <w:t xml:space="preserve"> =&gt; chọn N service trong hệ </w:t>
       </w:r>
       <w:r>
         <w:rPr>
+          <w:color w:val="FF0000"/>
           <w:lang w:val="vi-VN"/>
         </w:rPr>
         <w:t>thống, Nhập quantity ứng với mỗi service</w:t>
       </w:r>
       <w:r>
         <w:rPr>
+          <w:color w:val="FF0000"/>
           <w:lang w:val="vi-VN"/>
         </w:rPr>
         <w:t xml:space="preserve"> =&gt; insert N dòng mới vào bảng Booking Service </w:t>
@@ -548,69 +613,90 @@
           <w:ilvl w:val="0"/>
           <w:numId w:val="3"/>
         </w:numPr>
-      </w:pPr>
-      <w:r>
+        <w:rPr>
+          <w:color w:val="FF0000"/>
+        </w:rPr>
+      </w:pPr>
+      <w:r>
+        <w:rPr>
+          <w:color w:val="FF0000"/>
+        </w:rPr>
         <w:t>Make payments at checkout.</w:t>
       </w:r>
       <w:r>
+        <w:rPr>
+          <w:color w:val="FF0000"/>
+        </w:rPr>
         <w:t xml:space="preserve"> (assignment)</w:t>
       </w:r>
       <w:r>
         <w:rPr>
+          <w:color w:val="FF0000"/>
           <w:lang w:val="vi-VN"/>
         </w:rPr>
-        <w:t xml:space="preserve"> </w:t>
-      </w:r>
-      <w:r>
-        <w:rPr>
+        <w:t xml:space="preserve"> Khách hàng login =&gt; </w:t>
+      </w:r>
+      <w:r>
+        <w:rPr>
+          <w:color w:val="FF0000"/>
           <w:lang w:val="vi-VN"/>
         </w:rPr>
-        <w:t>Khách hàng login</w:t>
-      </w:r>
-      <w:r>
-        <w:rPr>
+        <w:t xml:space="preserve">để có được guestID, chọn booking cần check </w:t>
+      </w:r>
+      <w:proofErr w:type="gramStart"/>
+      <w:r>
+        <w:rPr>
+          <w:color w:val="FF0000"/>
           <w:lang w:val="vi-VN"/>
         </w:rPr>
-        <w:t xml:space="preserve"> =&gt; </w:t>
-      </w:r>
-      <w:r>
-        <w:rPr>
+        <w:t>out(</w:t>
+      </w:r>
+      <w:proofErr w:type="gramEnd"/>
+      <w:r>
+        <w:rPr>
+          <w:color w:val="FF0000"/>
           <w:lang w:val="vi-VN"/>
         </w:rPr>
-        <w:t xml:space="preserve">để có được guestID, chọn booking cần check out(điều kiện status = CheckIn) =&gt; Tính tiền service cho booking </w:t>
-      </w:r>
-      <w:r>
-        <w:rPr>
+        <w:t xml:space="preserve">điều kiện status = CheckIn) =&gt; Tính tiền service cho booking </w:t>
+      </w:r>
+      <w:r>
+        <w:rPr>
+          <w:color w:val="FF0000"/>
           <w:lang w:val="vi-VN"/>
         </w:rPr>
         <w:t>này, Khách hàng chọn loại thanh toán bằng các nút radio</w:t>
       </w:r>
       <w:r>
         <w:rPr>
+          <w:color w:val="FF0000"/>
           <w:lang w:val="vi-VN"/>
         </w:rPr>
         <w:t xml:space="preserve"> =&gt; insert dòng mới vào bảng </w:t>
       </w:r>
       <w:r>
         <w:rPr>
+          <w:color w:val="FF0000"/>
           <w:lang w:val="vi-VN"/>
         </w:rPr>
         <w:t>Invoice(BookingID, TongTien, VAT=A%TongTien)</w:t>
       </w:r>
       <w:r>
         <w:rPr>
+          <w:color w:val="FF0000"/>
           <w:lang w:val="vi-VN"/>
         </w:rPr>
         <w:t xml:space="preserve">, 1 dòng mới vào bảng payment </w:t>
       </w:r>
       <w:r>
         <w:rPr>
+          <w:color w:val="FF0000"/>
           <w:lang w:val="vi-VN"/>
         </w:rPr>
         <w:t>=&gt; Update Booking status = “CheckOut”</w:t>
       </w:r>
       <w:r>
         <w:rPr>
+          <w:color w:val="FF0000"/>
           <w:lang w:val="vi-VN"/>
         </w:rPr>
         <w:t xml:space="preserve"> //Booking chưa được nv approve </w:t>
@@ -629,17 +715,39 @@
           <w:color w:val="auto"/>
         </w:rPr>
       </w:pPr>
+      <w:proofErr w:type="spellStart"/>
       <w:r>
         <w:rPr>
           <w:color w:val="auto"/>
         </w:rPr>
-        <w:t>Logined Actors: Receptionist, service staff, hou</w:t>
-      </w:r>
+        <w:t>Logined</w:t>
+      </w:r>
+      <w:proofErr w:type="spellEnd"/>
       <w:r>
         <w:rPr>
           <w:color w:val="auto"/>
         </w:rPr>
-        <w:t>sekepping staff, manager, admin</w:t>
+        <w:t xml:space="preserve"> Actors: Receptionist, service staff, </w:t>
+      </w:r>
+      <w:proofErr w:type="spellStart"/>
+      <w:r>
+        <w:rPr>
+          <w:color w:val="auto"/>
+        </w:rPr>
+        <w:t>hou</w:t>
+      </w:r>
+      <w:r>
+        <w:rPr>
+          <w:color w:val="auto"/>
+        </w:rPr>
+        <w:t>sekepping</w:t>
+      </w:r>
+      <w:proofErr w:type="spellEnd"/>
+      <w:r>
+        <w:rPr>
+          <w:color w:val="auto"/>
+        </w:rPr>
+        <w:t xml:space="preserve"> staff, manager, admin</w:t>
       </w:r>
     </w:p>
     <w:p>
@@ -647,7 +755,15 @@
         <w:t xml:space="preserve">Loggin by </w:t>
       </w:r>
       <w:r>
-        <w:t xml:space="preserve">the staff’s username and pasword. </w:t>
+        <w:t xml:space="preserve">the staff’s username and </w:t>
+      </w:r>
+      <w:proofErr w:type="spellStart"/>
+      <w:r>
+        <w:t>pasword</w:t>
+      </w:r>
+      <w:proofErr w:type="spellEnd"/>
+      <w:r>
+        <w:t xml:space="preserve">. </w:t>
       </w:r>
     </w:p>
     <w:p>
@@ -657,6 +773,7 @@
           <w:color w:val="auto"/>
         </w:rPr>
       </w:pPr>
+      <w:proofErr w:type="gramStart"/>
       <w:r>
         <w:rPr>
           <w:color w:val="auto"/>
@@ -676,7 +793,15 @@
           <w:color w:val="auto"/>
           <w:highlight w:val="cyan"/>
         </w:rPr>
-        <w:t xml:space="preserve"> (student 2)</w:t>
+        <w:t xml:space="preserve"> (</w:t>
+      </w:r>
+      <w:proofErr w:type="gramEnd"/>
+      <w:r>
+        <w:rPr>
+          <w:color w:val="auto"/>
+          <w:highlight w:val="cyan"/>
+        </w:rPr>
+        <w:t>student 2)</w:t>
       </w:r>
     </w:p>
     <w:p>
@@ -686,15 +811,39 @@
           <w:ilvl w:val="0"/>
           <w:numId w:val="4"/>
         </w:numPr>
-      </w:pPr>
-      <w:r>
-        <w:t>Create, update, or cancel bookings.</w:t>
-      </w:r>
-      <w:r>
-        <w:t>(workshop 1)</w:t>
-      </w:r>
-      <w:r>
-        <w:rPr>
+        <w:rPr>
+          <w:color w:val="FF0000"/>
+        </w:rPr>
+      </w:pPr>
+      <w:r>
+        <w:rPr>
+          <w:color w:val="FF0000"/>
+        </w:rPr>
+        <w:t xml:space="preserve">Create, update, or cancel </w:t>
+      </w:r>
+      <w:proofErr w:type="gramStart"/>
+      <w:r>
+        <w:rPr>
+          <w:color w:val="FF0000"/>
+        </w:rPr>
+        <w:t>bookings.</w:t>
+      </w:r>
+      <w:r>
+        <w:rPr>
+          <w:color w:val="FF0000"/>
+        </w:rPr>
+        <w:t>(</w:t>
+      </w:r>
+      <w:proofErr w:type="gramEnd"/>
+      <w:r>
+        <w:rPr>
+          <w:color w:val="FF0000"/>
+        </w:rPr>
+        <w:t>workshop 1)</w:t>
+      </w:r>
+      <w:r>
+        <w:rPr>
+          <w:color w:val="FF0000"/>
           <w:lang w:val="vi-VN"/>
         </w:rPr>
         <w:t>: Giống ST1</w:t>
@@ -707,12 +856,35 @@
           <w:ilvl w:val="0"/>
           <w:numId w:val="4"/>
         </w:numPr>
-      </w:pPr>
-      <w:r>
+        <w:rPr>
+          <w:color w:val="FF0000"/>
+        </w:rPr>
+      </w:pPr>
+      <w:r>
+        <w:rPr>
+          <w:color w:val="FF0000"/>
+        </w:rPr>
         <w:t>Manage check-in and check-out.</w:t>
       </w:r>
       <w:r>
-        <w:t xml:space="preserve"> (workshop 1)</w:t>
+        <w:rPr>
+          <w:color w:val="FF0000"/>
+        </w:rPr>
+        <w:t xml:space="preserve"> (</w:t>
+      </w:r>
+      <w:proofErr w:type="gramStart"/>
+      <w:r>
+        <w:rPr>
+          <w:color w:val="FF0000"/>
+        </w:rPr>
+        <w:t>workshop</w:t>
+      </w:r>
+      <w:proofErr w:type="gramEnd"/>
+      <w:r>
+        <w:rPr>
+          <w:color w:val="FF0000"/>
+        </w:rPr>
+        <w:t xml:space="preserve"> 1)</w:t>
       </w:r>
     </w:p>
     <w:p>
@@ -721,23 +893,27 @@
         <w:spacing w:before="0" w:beforeAutospacing="0" w:after="0" w:afterAutospacing="0"/>
         <w:ind w:left="1440"/>
         <w:rPr>
+          <w:color w:val="FF0000"/>
           <w:lang w:val="vi-VN"/>
         </w:rPr>
       </w:pPr>
       <w:r>
         <w:rPr>
+          <w:color w:val="FF0000"/>
           <w:lang w:val="vi-VN"/>
         </w:rPr>
         <w:t>CheckOut:</w:t>
       </w:r>
       <w:r>
         <w:rPr>
+          <w:color w:val="FF0000"/>
           <w:lang w:val="vi-VN"/>
         </w:rPr>
         <w:t xml:space="preserve"> </w:t>
       </w:r>
       <w:r>
         <w:rPr>
+          <w:color w:val="FF0000"/>
           <w:lang w:val="vi-VN"/>
         </w:rPr>
         <w:t xml:space="preserve">chọn bookingID, </w:t>
@@ -749,17 +925,20 @@
         <w:spacing w:before="0" w:beforeAutospacing="0" w:after="0" w:afterAutospacing="0"/>
         <w:ind w:left="2520"/>
         <w:rPr>
+          <w:color w:val="FF0000"/>
           <w:lang w:val="vi-VN"/>
         </w:rPr>
       </w:pPr>
       <w:r>
         <w:rPr>
+          <w:color w:val="FF0000"/>
           <w:lang w:val="vi-VN"/>
         </w:rPr>
         <w:t>nếu trạng thái booking là “CheckOut” =&gt; nhấn nút “Approve”</w:t>
       </w:r>
       <w:r>
         <w:rPr>
+          <w:color w:val="FF0000"/>
           <w:lang w:val="vi-VN"/>
         </w:rPr>
         <w:t xml:space="preserve"> thì sẽ đổi status của booking thành “Complete”</w:t>
@@ -771,26 +950,23 @@
         <w:spacing w:before="240" w:beforeAutospacing="0" w:after="240" w:afterAutospacing="0"/>
         <w:ind w:left="2520"/>
         <w:rPr>
+          <w:color w:val="FF0000"/>
           <w:lang w:val="vi-VN"/>
         </w:rPr>
       </w:pPr>
       <w:r>
         <w:rPr>
+          <w:color w:val="FF0000"/>
           <w:lang w:val="vi-VN"/>
         </w:rPr>
         <w:t>Ngc lại nhân viên sẽ thực hiện quy trình “Make payments at CheckOut” giống với khách Hàng và nhân viên phải nhấn nút “Approve”</w:t>
       </w:r>
       <w:r>
         <w:rPr>
+          <w:color w:val="FF0000"/>
           <w:lang w:val="vi-VN"/>
         </w:rPr>
-        <w:t xml:space="preserve"> </w:t>
-      </w:r>
-      <w:r>
-        <w:rPr>
-          <w:lang w:val="vi-VN"/>
-        </w:rPr>
-        <w:t>thì sẽ đổi status của booking thành “Complete”</w:t>
+        <w:t xml:space="preserve"> thì sẽ đổi status của booking thành “Complete”</w:t>
       </w:r>
     </w:p>
     <w:p>
@@ -799,29 +975,34 @@
         <w:spacing w:before="0" w:beforeAutospacing="0" w:after="0" w:afterAutospacing="0"/>
         <w:ind w:left="1440"/>
         <w:rPr>
+          <w:color w:val="FF0000"/>
           <w:lang w:val="vi-VN"/>
         </w:rPr>
       </w:pPr>
       <w:r>
         <w:rPr>
+          <w:color w:val="FF0000"/>
           <w:lang w:val="vi-VN"/>
         </w:rPr>
         <w:t>CheckIn: nhân viên sẽ chọn booking cần check in(Where status = “reserved”)</w:t>
       </w:r>
       <w:r>
         <w:rPr>
+          <w:color w:val="FF0000"/>
           <w:lang w:val="vi-VN"/>
         </w:rPr>
         <w:t xml:space="preserve"> =&gt; </w:t>
       </w:r>
       <w:r>
         <w:rPr>
+          <w:color w:val="FF0000"/>
           <w:lang w:val="vi-VN"/>
         </w:rPr>
         <w:t xml:space="preserve">      </w:t>
       </w:r>
       <w:r>
         <w:rPr>
+          <w:color w:val="FF0000"/>
           <w:lang w:val="vi-VN"/>
         </w:rPr>
         <w:t>chuyển trạng thái thành CheckIn</w:t>
@@ -834,15 +1015,39 @@
           <w:ilvl w:val="0"/>
           <w:numId w:val="4"/>
         </w:numPr>
-      </w:pPr>
-      <w:r>
+        <w:rPr>
+          <w:color w:val="FF0000"/>
+        </w:rPr>
+      </w:pPr>
+      <w:r>
+        <w:rPr>
+          <w:color w:val="FF0000"/>
+        </w:rPr>
         <w:t>Generate invoices for guests.</w:t>
       </w:r>
       <w:r>
-        <w:t xml:space="preserve"> (workshop 2)</w:t>
-      </w:r>
-      <w:r>
-        <w:rPr>
+        <w:rPr>
+          <w:color w:val="FF0000"/>
+        </w:rPr>
+        <w:t xml:space="preserve"> (</w:t>
+      </w:r>
+      <w:proofErr w:type="gramStart"/>
+      <w:r>
+        <w:rPr>
+          <w:color w:val="FF0000"/>
+        </w:rPr>
+        <w:t>workshop</w:t>
+      </w:r>
+      <w:proofErr w:type="gramEnd"/>
+      <w:r>
+        <w:rPr>
+          <w:color w:val="FF0000"/>
+        </w:rPr>
+        <w:t xml:space="preserve"> 2)</w:t>
+      </w:r>
+      <w:r>
+        <w:rPr>
+          <w:color w:val="FF0000"/>
           <w:lang w:val="vi-VN"/>
         </w:rPr>
         <w:t xml:space="preserve"> Giống tính năng “Make payment at checkOut”</w:t>
@@ -856,23 +1061,46 @@
           <w:numId w:val="4"/>
         </w:numPr>
         <w:rPr>
+          <w:color w:val="FF0000"/>
           <w:lang w:val="vi-VN"/>
         </w:rPr>
       </w:pPr>
       <w:r>
+        <w:rPr>
+          <w:color w:val="FF0000"/>
+        </w:rPr>
         <w:t>Assign rooms.</w:t>
       </w:r>
       <w:r>
-        <w:t xml:space="preserve"> (workshop 2)</w:t>
-      </w:r>
-      <w:r>
-        <w:rPr>
+        <w:rPr>
+          <w:color w:val="FF0000"/>
+        </w:rPr>
+        <w:t xml:space="preserve"> (</w:t>
+      </w:r>
+      <w:proofErr w:type="gramStart"/>
+      <w:r>
+        <w:rPr>
+          <w:color w:val="FF0000"/>
+        </w:rPr>
+        <w:t>workshop</w:t>
+      </w:r>
+      <w:proofErr w:type="gramEnd"/>
+      <w:r>
+        <w:rPr>
+          <w:color w:val="FF0000"/>
+        </w:rPr>
+        <w:t xml:space="preserve"> 2)</w:t>
+      </w:r>
+      <w:r>
+        <w:rPr>
+          <w:color w:val="FF0000"/>
           <w:lang w:val="vi-VN"/>
         </w:rPr>
         <w:t xml:space="preserve">: tính năng này là đổi phòng cho 1 booking. Quy trình nhân viên chọn Booking </w:t>
       </w:r>
       <w:r>
         <w:rPr>
+          <w:color w:val="FF0000"/>
           <w:lang w:val="vi-VN"/>
         </w:rPr>
         <w:t>có trạng thái “Checkin”, Lấy ds roomID cùng loại của booking này, nhân viên chọn RoomID trong ds này =&gt; submit: update roomid cho booking</w:t>
@@ -885,11 +1113,20 @@
           <w:ilvl w:val="0"/>
           <w:numId w:val="4"/>
         </w:numPr>
-      </w:pPr>
-      <w:r>
+        <w:rPr>
+          <w:color w:val="FF0000"/>
+        </w:rPr>
+      </w:pPr>
+      <w:r>
+        <w:rPr>
+          <w:color w:val="FF0000"/>
+        </w:rPr>
         <w:t>L</w:t>
       </w:r>
       <w:r>
+        <w:rPr>
+          <w:color w:val="FF0000"/>
+        </w:rPr>
         <w:t>ogout</w:t>
       </w:r>
     </w:p>
@@ -922,15 +1159,39 @@
           <w:ilvl w:val="0"/>
           <w:numId w:val="5"/>
         </w:numPr>
-      </w:pPr>
-      <w:r>
+        <w:rPr>
+          <w:color w:val="FF0000"/>
+        </w:rPr>
+      </w:pPr>
+      <w:r>
+        <w:rPr>
+          <w:color w:val="FF0000"/>
+        </w:rPr>
         <w:t>Record service usage (food order, spa, laundry, etc.).</w:t>
       </w:r>
       <w:r>
-        <w:t xml:space="preserve"> (workshop 1)</w:t>
-      </w:r>
-      <w:r>
-        <w:rPr>
+        <w:rPr>
+          <w:color w:val="FF0000"/>
+        </w:rPr>
+        <w:t xml:space="preserve"> (</w:t>
+      </w:r>
+      <w:proofErr w:type="gramStart"/>
+      <w:r>
+        <w:rPr>
+          <w:color w:val="FF0000"/>
+        </w:rPr>
+        <w:t>workshop</w:t>
+      </w:r>
+      <w:proofErr w:type="gramEnd"/>
+      <w:r>
+        <w:rPr>
+          <w:color w:val="FF0000"/>
+        </w:rPr>
+        <w:t xml:space="preserve"> 1)</w:t>
+      </w:r>
+      <w:r>
+        <w:rPr>
+          <w:color w:val="FF0000"/>
           <w:lang w:val="vi-VN"/>
         </w:rPr>
         <w:t>: giống tính năng Request addditional sẻvices y chang</w:t>
@@ -943,27 +1204,55 @@
           <w:ilvl w:val="0"/>
           <w:numId w:val="5"/>
         </w:numPr>
-      </w:pPr>
-      <w:r>
+        <w:rPr>
+          <w:color w:val="FF0000"/>
+        </w:rPr>
+      </w:pPr>
+      <w:r>
+        <w:rPr>
+          <w:color w:val="FF0000"/>
+        </w:rPr>
         <w:t>Update service completion status.</w:t>
       </w:r>
       <w:r>
+        <w:rPr>
+          <w:color w:val="FF0000"/>
+        </w:rPr>
         <w:t xml:space="preserve"> (workshop 2)</w:t>
       </w:r>
       <w:r>
         <w:rPr>
+          <w:color w:val="FF0000"/>
           <w:lang w:val="vi-VN"/>
         </w:rPr>
-        <w:t xml:space="preserve"> nhân viên sẽ chọn 1 booking(Only Booking Status = “CheckIn”) =&gt; chọn service </w:t>
-      </w:r>
-      <w:r>
-        <w:rPr>
+        <w:t xml:space="preserve"> nhân viên sẽ chọn 1 </w:t>
+      </w:r>
+      <w:proofErr w:type="gramStart"/>
+      <w:r>
+        <w:rPr>
+          <w:color w:val="FF0000"/>
           <w:lang w:val="vi-VN"/>
         </w:rPr>
+        <w:t>booking(</w:t>
+      </w:r>
+      <w:proofErr w:type="gramEnd"/>
+      <w:r>
+        <w:rPr>
+          <w:color w:val="FF0000"/>
+          <w:lang w:val="vi-VN"/>
+        </w:rPr>
+        <w:t xml:space="preserve">Only Booking Status = “CheckIn”) =&gt; chọn service </w:t>
+      </w:r>
+      <w:r>
+        <w:rPr>
+          <w:color w:val="FF0000"/>
+          <w:lang w:val="vi-VN"/>
+        </w:rPr>
         <w:t>của booking và nhấn nút “Complete” =&gt; update status của Booking-Service = Complete</w:t>
       </w:r>
       <w:r>
         <w:rPr>
+          <w:color w:val="FF0000"/>
           <w:lang w:val="vi-VN"/>
         </w:rPr>
         <w:t xml:space="preserve"> </w:t>
@@ -976,11 +1265,20 @@
           <w:ilvl w:val="0"/>
           <w:numId w:val="5"/>
         </w:numPr>
-      </w:pPr>
-      <w:r>
+        <w:rPr>
+          <w:color w:val="FF0000"/>
+        </w:rPr>
+      </w:pPr>
+      <w:r>
+        <w:rPr>
+          <w:color w:val="FF0000"/>
+        </w:rPr>
         <w:t>Report and statics</w:t>
       </w:r>
       <w:r>
+        <w:rPr>
+          <w:color w:val="FF0000"/>
+        </w:rPr>
         <w:t>(assignment)</w:t>
       </w:r>
     </w:p>
@@ -988,8 +1286,14 @@
       <w:pPr>
         <w:pStyle w:val="NormalWeb"/>
         <w:ind w:left="720"/>
-      </w:pPr>
-      <w:r>
+        <w:rPr>
+          <w:color w:val="FF0000"/>
+        </w:rPr>
+      </w:pPr>
+      <w:r>
+        <w:rPr>
+          <w:color w:val="FF0000"/>
+        </w:rPr>
         <w:lastRenderedPageBreak/>
         <w:t>Report 1</w:t>
       </w:r>
@@ -1001,8 +1305,14 @@
           <w:ilvl w:val="1"/>
           <w:numId w:val="5"/>
         </w:numPr>
-      </w:pPr>
-      <w:r>
+        <w:rPr>
+          <w:color w:val="FF0000"/>
+        </w:rPr>
+      </w:pPr>
+      <w:r>
+        <w:rPr>
+          <w:color w:val="FF0000"/>
+        </w:rPr>
         <w:t>List of all services provided today.</w:t>
       </w:r>
     </w:p>
@@ -1013,8 +1323,14 @@
           <w:ilvl w:val="1"/>
           <w:numId w:val="5"/>
         </w:numPr>
-      </w:pPr>
-      <w:r>
+        <w:rPr>
+          <w:color w:val="FF0000"/>
+        </w:rPr>
+      </w:pPr>
+      <w:r>
+        <w:rPr>
+          <w:color w:val="FF0000"/>
+        </w:rPr>
         <w:t>Includes guest name, booking ID, service name, quantity, and service date.</w:t>
       </w:r>
     </w:p>
@@ -1025,8 +1341,14 @@
           <w:ilvl w:val="1"/>
           <w:numId w:val="5"/>
         </w:numPr>
-      </w:pPr>
-      <w:r>
+        <w:rPr>
+          <w:color w:val="FF0000"/>
+        </w:rPr>
+      </w:pPr>
+      <w:r>
+        <w:rPr>
+          <w:color w:val="FF0000"/>
+        </w:rPr>
         <w:t>Helps staff keep track of what has been delivered.</w:t>
       </w:r>
     </w:p>
@@ -1043,19 +1365,78 @@
       <w:r>
         <w:br/>
       </w:r>
+      <w:proofErr w:type="spellStart"/>
       <w:r>
         <w:rPr>
           <w:rStyle w:val="HTMLCode"/>
         </w:rPr>
-        <w:t>ServiceDate | GuestName | RoomNumber | ServiceName | Quantity | Status</w:t>
-      </w:r>
-    </w:p>
-    <w:p>
-      <w:pPr>
-        <w:pStyle w:val="NormalWeb"/>
-      </w:pPr>
-      <w:r>
-        <w:t xml:space="preserve">             Report 2</w:t>
+        <w:t>ServiceDate</w:t>
+      </w:r>
+      <w:proofErr w:type="spellEnd"/>
+      <w:r>
+        <w:rPr>
+          <w:rStyle w:val="HTMLCode"/>
+        </w:rPr>
+        <w:t xml:space="preserve"> | </w:t>
+      </w:r>
+      <w:proofErr w:type="spellStart"/>
+      <w:r>
+        <w:rPr>
+          <w:rStyle w:val="HTMLCode"/>
+        </w:rPr>
+        <w:t>GuestName</w:t>
+      </w:r>
+      <w:proofErr w:type="spellEnd"/>
+      <w:r>
+        <w:rPr>
+          <w:rStyle w:val="HTMLCode"/>
+        </w:rPr>
+        <w:t xml:space="preserve"> | </w:t>
+      </w:r>
+      <w:proofErr w:type="spellStart"/>
+      <w:r>
+        <w:rPr>
+          <w:rStyle w:val="HTMLCode"/>
+        </w:rPr>
+        <w:t>RoomNumber</w:t>
+      </w:r>
+      <w:proofErr w:type="spellEnd"/>
+      <w:r>
+        <w:rPr>
+          <w:rStyle w:val="HTMLCode"/>
+        </w:rPr>
+        <w:t xml:space="preserve"> | </w:t>
+      </w:r>
+      <w:proofErr w:type="spellStart"/>
+      <w:r>
+        <w:rPr>
+          <w:rStyle w:val="HTMLCode"/>
+        </w:rPr>
+        <w:t>ServiceName</w:t>
+      </w:r>
+      <w:proofErr w:type="spellEnd"/>
+      <w:r>
+        <w:rPr>
+          <w:rStyle w:val="HTMLCode"/>
+        </w:rPr>
+        <w:t xml:space="preserve"> | Quantity | Status</w:t>
+      </w:r>
+    </w:p>
+    <w:p>
+      <w:pPr>
+        <w:pStyle w:val="NormalWeb"/>
+        <w:rPr>
+          <w:color w:val="FF0000"/>
+        </w:rPr>
+      </w:pPr>
+      <w:r>
+        <w:t xml:space="preserve">             </w:t>
+      </w:r>
+      <w:r>
+        <w:rPr>
+          <w:color w:val="FF0000"/>
+        </w:rPr>
+        <w:t>Report 2</w:t>
       </w:r>
     </w:p>
     <w:p>
@@ -1065,8 +1446,14 @@
           <w:ilvl w:val="0"/>
           <w:numId w:val="12"/>
         </w:numPr>
-      </w:pPr>
-      <w:r>
+        <w:rPr>
+          <w:color w:val="FF0000"/>
+        </w:rPr>
+      </w:pPr>
+      <w:r>
+        <w:rPr>
+          <w:color w:val="FF0000"/>
+        </w:rPr>
         <w:t>Shows services that have been requested but not yet fulfilled.</w:t>
       </w:r>
     </w:p>
@@ -1077,8 +1464,14 @@
           <w:ilvl w:val="0"/>
           <w:numId w:val="12"/>
         </w:numPr>
-      </w:pPr>
-      <w:r>
+        <w:rPr>
+          <w:color w:val="FF0000"/>
+        </w:rPr>
+      </w:pPr>
+      <w:r>
+        <w:rPr>
+          <w:color w:val="FF0000"/>
+        </w:rPr>
         <w:t>Allows staff to prioritize and complete tasks.</w:t>
       </w:r>
     </w:p>
@@ -1095,19 +1488,83 @@
       <w:r>
         <w:br/>
       </w:r>
+      <w:proofErr w:type="spellStart"/>
       <w:r>
         <w:rPr>
           <w:rStyle w:val="HTMLCode"/>
         </w:rPr>
-        <w:t>RequestTime | GuestName | RoomNumber | ServiceName | Quantity | AssignedStaff</w:t>
-      </w:r>
+        <w:t>RequestTime</w:t>
+      </w:r>
+      <w:proofErr w:type="spellEnd"/>
+      <w:r>
+        <w:rPr>
+          <w:rStyle w:val="HTMLCode"/>
+        </w:rPr>
+        <w:t xml:space="preserve"> | </w:t>
+      </w:r>
+      <w:proofErr w:type="spellStart"/>
+      <w:r>
+        <w:rPr>
+          <w:rStyle w:val="HTMLCode"/>
+        </w:rPr>
+        <w:t>GuestName</w:t>
+      </w:r>
+      <w:proofErr w:type="spellEnd"/>
+      <w:r>
+        <w:rPr>
+          <w:rStyle w:val="HTMLCode"/>
+        </w:rPr>
+        <w:t xml:space="preserve"> | </w:t>
+      </w:r>
+      <w:proofErr w:type="spellStart"/>
+      <w:r>
+        <w:rPr>
+          <w:rStyle w:val="HTMLCode"/>
+        </w:rPr>
+        <w:t>RoomNumber</w:t>
+      </w:r>
+      <w:proofErr w:type="spellEnd"/>
+      <w:r>
+        <w:rPr>
+          <w:rStyle w:val="HTMLCode"/>
+        </w:rPr>
+        <w:t xml:space="preserve"> | </w:t>
+      </w:r>
+      <w:proofErr w:type="spellStart"/>
+      <w:r>
+        <w:rPr>
+          <w:rStyle w:val="HTMLCode"/>
+        </w:rPr>
+        <w:t>ServiceName</w:t>
+      </w:r>
+      <w:proofErr w:type="spellEnd"/>
+      <w:r>
+        <w:rPr>
+          <w:rStyle w:val="HTMLCode"/>
+        </w:rPr>
+        <w:t xml:space="preserve"> | Quantity | </w:t>
+      </w:r>
+      <w:proofErr w:type="spellStart"/>
+      <w:r>
+        <w:rPr>
+          <w:rStyle w:val="HTMLCode"/>
+        </w:rPr>
+        <w:t>AssignedStaff</w:t>
+      </w:r>
+      <w:proofErr w:type="spellEnd"/>
     </w:p>
     <w:p>
       <w:pPr>
         <w:pStyle w:val="NormalWeb"/>
         <w:ind w:left="720"/>
-      </w:pPr>
-      <w:r>
+        <w:rPr>
+          <w:color w:val="FF0000"/>
+        </w:rPr>
+      </w:pPr>
+      <w:r>
+        <w:rPr>
+          <w:color w:val="FF0000"/>
+        </w:rPr>
         <w:t>Report 3</w:t>
       </w:r>
     </w:p>
@@ -1118,21 +1575,22 @@
           <w:ilvl w:val="0"/>
           <w:numId w:val="13"/>
         </w:numPr>
-      </w:pPr>
-      <w:r>
+        <w:rPr>
+          <w:color w:val="FF0000"/>
+        </w:rPr>
+      </w:pPr>
+      <w:r>
+        <w:rPr>
+          <w:color w:val="FF0000"/>
+        </w:rPr>
         <w:t>Services completed by each staff member per shift/day.</w:t>
       </w:r>
       <w:r>
         <w:rPr>
+          <w:color w:val="FF0000"/>
           <w:lang w:val="vi-VN"/>
         </w:rPr>
-        <w:t xml:space="preserve"> </w:t>
-      </w:r>
-      <w:r>
-        <w:rPr>
-          <w:lang w:val="vi-VN"/>
-        </w:rPr>
-        <w:t>( Làm hoặc không làm )</w:t>
+        <w:t xml:space="preserve"> ( Làm hoặc không làm )</w:t>
       </w:r>
     </w:p>
     <w:p>
@@ -1142,8 +1600,14 @@
           <w:ilvl w:val="0"/>
           <w:numId w:val="13"/>
         </w:numPr>
-      </w:pPr>
-      <w:r>
+        <w:rPr>
+          <w:color w:val="FF0000"/>
+        </w:rPr>
+      </w:pPr>
+      <w:r>
+        <w:rPr>
+          <w:color w:val="FF0000"/>
+        </w:rPr>
         <w:t>Used for accountability and performance evaluation.</w:t>
       </w:r>
     </w:p>
@@ -1163,11 +1627,47 @@
       <w:r>
         <w:br/>
       </w:r>
+      <w:proofErr w:type="spellStart"/>
       <w:r>
         <w:rPr>
           <w:rStyle w:val="HTMLCode"/>
         </w:rPr>
-        <w:t>StaffName | ServiceName | TotalCompleted | Date</w:t>
+        <w:t>StaffName</w:t>
+      </w:r>
+      <w:proofErr w:type="spellEnd"/>
+      <w:r>
+        <w:rPr>
+          <w:rStyle w:val="HTMLCode"/>
+        </w:rPr>
+        <w:t xml:space="preserve"> | </w:t>
+      </w:r>
+      <w:proofErr w:type="spellStart"/>
+      <w:r>
+        <w:rPr>
+          <w:rStyle w:val="HTMLCode"/>
+        </w:rPr>
+        <w:t>ServiceName</w:t>
+      </w:r>
+      <w:proofErr w:type="spellEnd"/>
+      <w:r>
+        <w:rPr>
+          <w:rStyle w:val="HTMLCode"/>
+        </w:rPr>
+        <w:t xml:space="preserve"> | </w:t>
+      </w:r>
+      <w:proofErr w:type="spellStart"/>
+      <w:r>
+        <w:rPr>
+          <w:rStyle w:val="HTMLCode"/>
+        </w:rPr>
+        <w:t>TotalCompleted</w:t>
+      </w:r>
+      <w:proofErr w:type="spellEnd"/>
+      <w:r>
+        <w:rPr>
+          <w:rStyle w:val="HTMLCode"/>
+        </w:rPr>
+        <w:t xml:space="preserve"> | Date</w:t>
       </w:r>
     </w:p>
     <w:p>
@@ -1177,6 +1677,7 @@
         <w:rPr>
           <w:rStyle w:val="HTMLCode"/>
           <w:rFonts w:ascii="Times New Roman" w:hAnsi="Times New Roman" w:cs="Times New Roman"/>
+          <w:color w:val="FF0000"/>
           <w:sz w:val="24"/>
           <w:szCs w:val="24"/>
         </w:rPr>
@@ -1185,6 +1686,7 @@
         <w:rPr>
           <w:rStyle w:val="HTMLCode"/>
           <w:rFonts w:ascii="Times New Roman" w:hAnsi="Times New Roman" w:cs="Times New Roman"/>
+          <w:color w:val="FF0000"/>
           <w:sz w:val="24"/>
           <w:szCs w:val="24"/>
         </w:rPr>
@@ -1203,8 +1705,14 @@
           <w:tab w:val="num" w:pos="1440"/>
         </w:tabs>
         <w:ind w:left="1440"/>
-      </w:pPr>
-      <w:r>
+        <w:rPr>
+          <w:color w:val="FF0000"/>
+        </w:rPr>
+      </w:pPr>
+      <w:r>
+        <w:rPr>
+          <w:color w:val="FF0000"/>
+        </w:rPr>
         <w:t>Total value of services provided during a specific period (daily/weekly).</w:t>
       </w:r>
     </w:p>
@@ -1216,8 +1724,14 @@
           <w:numId w:val="14"/>
         </w:numPr>
         <w:ind w:left="1440"/>
-      </w:pPr>
-      <w:r>
+        <w:rPr>
+          <w:color w:val="FF0000"/>
+        </w:rPr>
+      </w:pPr>
+      <w:r>
+        <w:rPr>
+          <w:color w:val="FF0000"/>
+        </w:rPr>
         <w:t>Useful for tracking contribution of service staff to hotel revenue.</w:t>
       </w:r>
     </w:p>
@@ -1234,11 +1748,33 @@
       <w:r>
         <w:br/>
       </w:r>
+      <w:proofErr w:type="spellStart"/>
       <w:r>
         <w:rPr>
           <w:rStyle w:val="HTMLCode"/>
         </w:rPr>
-        <w:t>ServiceName | Quantity | TotalRevenue | Period</w:t>
+        <w:t>ServiceName</w:t>
+      </w:r>
+      <w:proofErr w:type="spellEnd"/>
+      <w:r>
+        <w:rPr>
+          <w:rStyle w:val="HTMLCode"/>
+        </w:rPr>
+        <w:t xml:space="preserve"> | Quantity | </w:t>
+      </w:r>
+      <w:proofErr w:type="spellStart"/>
+      <w:r>
+        <w:rPr>
+          <w:rStyle w:val="HTMLCode"/>
+        </w:rPr>
+        <w:t>TotalRevenue</w:t>
+      </w:r>
+      <w:proofErr w:type="spellEnd"/>
+      <w:r>
+        <w:rPr>
+          <w:rStyle w:val="HTMLCode"/>
+        </w:rPr>
+        <w:t xml:space="preserve"> | Period</w:t>
       </w:r>
     </w:p>
     <w:p>
@@ -1248,8 +1784,14 @@
           <w:ilvl w:val="0"/>
           <w:numId w:val="5"/>
         </w:numPr>
-      </w:pPr>
-      <w:r>
+        <w:rPr>
+          <w:color w:val="FF0000"/>
+        </w:rPr>
+      </w:pPr>
+      <w:r>
+        <w:rPr>
+          <w:color w:val="FF0000"/>
+        </w:rPr>
         <w:t>logout</w:t>
       </w:r>
     </w:p>
@@ -1282,15 +1824,39 @@
           <w:ilvl w:val="0"/>
           <w:numId w:val="6"/>
         </w:numPr>
-      </w:pPr>
-      <w:r>
-        <w:t>Update room status (clean, dirty, under maintenance).</w:t>
-      </w:r>
-      <w:r>
-        <w:t>(workshop 2)</w:t>
-      </w:r>
-      <w:r>
-        <w:rPr>
+        <w:rPr>
+          <w:color w:val="FF0000"/>
+        </w:rPr>
+      </w:pPr>
+      <w:r>
+        <w:rPr>
+          <w:color w:val="FF0000"/>
+        </w:rPr>
+        <w:t>Update room status (clean, dirty, under maintenance</w:t>
+      </w:r>
+      <w:proofErr w:type="gramStart"/>
+      <w:r>
+        <w:rPr>
+          <w:color w:val="FF0000"/>
+        </w:rPr>
+        <w:t>).</w:t>
+      </w:r>
+      <w:r>
+        <w:rPr>
+          <w:color w:val="FF0000"/>
+        </w:rPr>
+        <w:t>(</w:t>
+      </w:r>
+      <w:proofErr w:type="gramEnd"/>
+      <w:r>
+        <w:rPr>
+          <w:color w:val="FF0000"/>
+        </w:rPr>
+        <w:t>workshop 2)</w:t>
+      </w:r>
+      <w:r>
+        <w:rPr>
+          <w:color w:val="FF0000"/>
           <w:lang w:val="vi-VN"/>
         </w:rPr>
         <w:t xml:space="preserve"> giống tính năng trên</w:t>
@@ -1319,12 +1885,12 @@
         <w:pStyle w:val="Heading3"/>
         <w:ind w:left="1080"/>
         <w:rPr>
-          <w:color w:val="auto"/>
-        </w:rPr>
-      </w:pPr>
-      <w:r>
-        <w:rPr>
-          <w:color w:val="auto"/>
+          <w:color w:val="FF0000"/>
+        </w:rPr>
+      </w:pPr>
+      <w:r>
+        <w:rPr>
+          <w:color w:val="FF0000"/>
         </w:rPr>
         <w:t xml:space="preserve">1. </w:t>
       </w:r>
@@ -1333,7 +1899,7 @@
           <w:rStyle w:val="Strong"/>
           <w:b/>
           <w:bCs/>
-          <w:color w:val="auto"/>
+          <w:color w:val="FF0000"/>
         </w:rPr>
         <w:t>Daily Room Cleaning Report</w:t>
       </w:r>
@@ -1350,8 +1916,14 @@
           <w:tab w:val="num" w:pos="1800"/>
         </w:tabs>
         <w:ind w:left="1800"/>
-      </w:pPr>
-      <w:r>
+        <w:rPr>
+          <w:color w:val="FF0000"/>
+        </w:rPr>
+      </w:pPr>
+      <w:r>
+        <w:rPr>
+          <w:color w:val="FF0000"/>
+        </w:rPr>
         <w:t>List of all rooms cleaned today.</w:t>
       </w:r>
     </w:p>
@@ -1363,24 +1935,33 @@
           <w:numId w:val="16"/>
         </w:numPr>
         <w:ind w:left="1800"/>
-      </w:pPr>
-      <w:r>
+        <w:rPr>
+          <w:color w:val="FF0000"/>
+        </w:rPr>
+      </w:pPr>
+      <w:r>
+        <w:rPr>
+          <w:color w:val="FF0000"/>
+        </w:rPr>
         <w:t>Shows who cleaned the room, when, and what type of cleaning was done (regular, deep, post-checkout).</w:t>
       </w:r>
       <w:r>
         <w:rPr>
+          <w:color w:val="FF0000"/>
           <w:lang w:val="vi-VN"/>
         </w:rPr>
         <w:t xml:space="preserve"> ( Làm hoặc không làm</w:t>
       </w:r>
       <w:r>
         <w:rPr>
+          <w:color w:val="FF0000"/>
           <w:lang w:val="vi-VN"/>
         </w:rPr>
         <w:t xml:space="preserve"> </w:t>
       </w:r>
       <w:r>
         <w:rPr>
+          <w:color w:val="FF0000"/>
           <w:lang w:val="vi-VN"/>
         </w:rPr>
         <w:t>)</w:t>
@@ -1406,14 +1987,68 @@
           <w:rStyle w:val="HTMLCode"/>
           <w:rFonts w:eastAsiaTheme="majorEastAsia"/>
         </w:rPr>
-        <w:t>Date | RoomNumber | CleaningType | StaffName | Status (Completed/Pending)</w:t>
+        <w:t xml:space="preserve">Date | </w:t>
+      </w:r>
+      <w:proofErr w:type="spellStart"/>
+      <w:r>
+        <w:rPr>
+          <w:rStyle w:val="HTMLCode"/>
+          <w:rFonts w:eastAsiaTheme="majorEastAsia"/>
+        </w:rPr>
+        <w:t>RoomNumber</w:t>
+      </w:r>
+      <w:proofErr w:type="spellEnd"/>
+      <w:r>
+        <w:rPr>
+          <w:rStyle w:val="HTMLCode"/>
+          <w:rFonts w:eastAsiaTheme="majorEastAsia"/>
+        </w:rPr>
+        <w:t xml:space="preserve"> | </w:t>
+      </w:r>
+      <w:proofErr w:type="spellStart"/>
+      <w:r>
+        <w:rPr>
+          <w:rStyle w:val="HTMLCode"/>
+          <w:rFonts w:eastAsiaTheme="majorEastAsia"/>
+        </w:rPr>
+        <w:t>CleaningType</w:t>
+      </w:r>
+      <w:proofErr w:type="spellEnd"/>
+      <w:r>
+        <w:rPr>
+          <w:rStyle w:val="HTMLCode"/>
+          <w:rFonts w:eastAsiaTheme="majorEastAsia"/>
+        </w:rPr>
+        <w:t xml:space="preserve"> | </w:t>
+      </w:r>
+      <w:proofErr w:type="spellStart"/>
+      <w:r>
+        <w:rPr>
+          <w:rStyle w:val="HTMLCode"/>
+          <w:rFonts w:eastAsiaTheme="majorEastAsia"/>
+        </w:rPr>
+        <w:t>StaffName</w:t>
+      </w:r>
+      <w:proofErr w:type="spellEnd"/>
+      <w:r>
+        <w:rPr>
+          <w:rStyle w:val="HTMLCode"/>
+          <w:rFonts w:eastAsiaTheme="majorEastAsia"/>
+        </w:rPr>
+        <w:t xml:space="preserve"> | Status (Completed/Pending)</w:t>
       </w:r>
     </w:p>
     <w:p>
       <w:pPr>
         <w:ind w:left="1080"/>
-      </w:pPr>
-      <w:r>
+        <w:rPr>
+          <w:color w:val="FF0000"/>
+        </w:rPr>
+      </w:pPr>
+      <w:r>
+        <w:rPr>
+          <w:color w:val="FF0000"/>
+        </w:rPr>
         <w:pict w14:anchorId="5CCB16F6">
           <v:rect id="_x0000_i1025" style="width:0;height:1.5pt" o:hralign="center" o:hrstd="t" o:hr="t" fillcolor="#a0a0a0" stroked="f"/>
         </w:pict>
@@ -1424,12 +2059,12 @@
         <w:pStyle w:val="Heading3"/>
         <w:ind w:left="1080"/>
         <w:rPr>
-          <w:color w:val="auto"/>
-        </w:rPr>
-      </w:pPr>
-      <w:r>
-        <w:rPr>
-          <w:color w:val="auto"/>
+          <w:color w:val="FF0000"/>
+        </w:rPr>
+      </w:pPr>
+      <w:r>
+        <w:rPr>
+          <w:color w:val="FF0000"/>
         </w:rPr>
         <w:t xml:space="preserve">2. </w:t>
       </w:r>
@@ -1438,7 +2073,7 @@
           <w:rStyle w:val="Strong"/>
           <w:b/>
           <w:bCs/>
-          <w:color w:val="auto"/>
+          <w:color w:val="FF0000"/>
         </w:rPr>
         <w:t>Pending Cleaning Tasks</w:t>
       </w:r>
@@ -1451,8 +2086,14 @@
           <w:numId w:val="17"/>
         </w:numPr>
         <w:ind w:left="1800"/>
-      </w:pPr>
-      <w:r>
+        <w:rPr>
+          <w:color w:val="FF0000"/>
+        </w:rPr>
+      </w:pPr>
+      <w:r>
+        <w:rPr>
+          <w:color w:val="FF0000"/>
+        </w:rPr>
         <w:t>Rooms that need cleaning but haven’t been done yet.</w:t>
       </w:r>
     </w:p>
@@ -1464,17 +2105,27 @@
           <w:numId w:val="17"/>
         </w:numPr>
         <w:ind w:left="1800"/>
-      </w:pPr>
-      <w:r>
+        <w:rPr>
+          <w:color w:val="FF0000"/>
+        </w:rPr>
+      </w:pPr>
+      <w:r>
+        <w:rPr>
+          <w:color w:val="FF0000"/>
+        </w:rPr>
         <w:t xml:space="preserve">Includes </w:t>
       </w:r>
       <w:r>
         <w:rPr>
           <w:rStyle w:val="Strong"/>
+          <w:color w:val="FF0000"/>
         </w:rPr>
         <w:t>priority</w:t>
       </w:r>
       <w:r>
+        <w:rPr>
+          <w:color w:val="FF0000"/>
+        </w:rPr>
         <w:t xml:space="preserve"> (e.g., check-in at 2 PM → urgent).</w:t>
       </w:r>
     </w:p>
@@ -1492,13 +2143,31 @@
       <w:r>
         <w:br/>
       </w:r>
+      <w:proofErr w:type="spellStart"/>
       <w:r>
         <w:rPr>
           <w:rStyle w:val="HTMLCode"/>
           <w:rFonts w:eastAsiaTheme="majorEastAsia"/>
         </w:rPr>
-        <w:t>RoomNumber | Status (Dirty/Maintenance) | Priority | AssignedStaff</w:t>
-      </w:r>
+        <w:t>RoomNumber</w:t>
+      </w:r>
+      <w:proofErr w:type="spellEnd"/>
+      <w:r>
+        <w:rPr>
+          <w:rStyle w:val="HTMLCode"/>
+          <w:rFonts w:eastAsiaTheme="majorEastAsia"/>
+        </w:rPr>
+        <w:t xml:space="preserve"> | Status (Dirty/Maintenance) | Priority | </w:t>
+      </w:r>
+      <w:proofErr w:type="spellStart"/>
+      <w:r>
+        <w:rPr>
+          <w:rStyle w:val="HTMLCode"/>
+          <w:rFonts w:eastAsiaTheme="majorEastAsia"/>
+        </w:rPr>
+        <w:t>AssignedStaff</w:t>
+      </w:r>
+      <w:proofErr w:type="spellEnd"/>
     </w:p>
     <w:p>
       <w:pPr>
@@ -1515,12 +2184,12 @@
         <w:pStyle w:val="Heading3"/>
         <w:ind w:left="1080"/>
         <w:rPr>
-          <w:color w:val="auto"/>
-        </w:rPr>
-      </w:pPr>
-      <w:r>
-        <w:rPr>
-          <w:color w:val="auto"/>
+          <w:color w:val="FF0000"/>
+        </w:rPr>
+      </w:pPr>
+      <w:r>
+        <w:rPr>
+          <w:color w:val="FF0000"/>
         </w:rPr>
         <w:t xml:space="preserve">3. </w:t>
       </w:r>
@@ -1529,7 +2198,7 @@
           <w:rStyle w:val="Strong"/>
           <w:b/>
           <w:bCs/>
-          <w:color w:val="auto"/>
+          <w:color w:val="FF0000"/>
         </w:rPr>
         <w:t>Room Status Report</w:t>
       </w:r>
@@ -1542,8 +2211,14 @@
           <w:numId w:val="18"/>
         </w:numPr>
         <w:ind w:left="1800"/>
-      </w:pPr>
-      <w:r>
+        <w:rPr>
+          <w:color w:val="FF0000"/>
+        </w:rPr>
+      </w:pPr>
+      <w:r>
+        <w:rPr>
+          <w:color w:val="FF0000"/>
+        </w:rPr>
         <w:t>Snapshot of all rooms and their statuses.</w:t>
       </w:r>
     </w:p>
@@ -1555,17 +2230,27 @@
           <w:numId w:val="18"/>
         </w:numPr>
         <w:ind w:left="1800"/>
-      </w:pPr>
-      <w:r>
+        <w:rPr>
+          <w:color w:val="FF0000"/>
+        </w:rPr>
+      </w:pPr>
+      <w:r>
+        <w:rPr>
+          <w:color w:val="FF0000"/>
+        </w:rPr>
         <w:t xml:space="preserve">Shows if the room is </w:t>
       </w:r>
       <w:r>
         <w:rPr>
           <w:rStyle w:val="Strong"/>
+          <w:color w:val="FF0000"/>
         </w:rPr>
         <w:t>Available, Occupied, Dirty, or Under Maintenance</w:t>
       </w:r>
       <w:r>
+        <w:rPr>
+          <w:color w:val="FF0000"/>
+        </w:rPr>
         <w:t>.</w:t>
       </w:r>
     </w:p>
@@ -1583,13 +2268,63 @@
       <w:r>
         <w:br/>
       </w:r>
+      <w:proofErr w:type="spellStart"/>
       <w:r>
         <w:rPr>
           <w:rStyle w:val="HTMLCode"/>
           <w:rFonts w:eastAsiaTheme="majorEastAsia"/>
         </w:rPr>
-        <w:t>RoomNumber | RoomType | Status | LastCleanedDate | NextCheckIn</w:t>
-      </w:r>
+        <w:t>RoomNumber</w:t>
+      </w:r>
+      <w:proofErr w:type="spellEnd"/>
+      <w:r>
+        <w:rPr>
+          <w:rStyle w:val="HTMLCode"/>
+          <w:rFonts w:eastAsiaTheme="majorEastAsia"/>
+        </w:rPr>
+        <w:t xml:space="preserve"> | </w:t>
+      </w:r>
+      <w:proofErr w:type="spellStart"/>
+      <w:r>
+        <w:rPr>
+          <w:rStyle w:val="HTMLCode"/>
+          <w:rFonts w:eastAsiaTheme="majorEastAsia"/>
+        </w:rPr>
+        <w:t>RoomType</w:t>
+      </w:r>
+      <w:proofErr w:type="spellEnd"/>
+      <w:r>
+        <w:rPr>
+          <w:rStyle w:val="HTMLCode"/>
+          <w:rFonts w:eastAsiaTheme="majorEastAsia"/>
+        </w:rPr>
+        <w:t xml:space="preserve"> | Status | </w:t>
+      </w:r>
+      <w:proofErr w:type="spellStart"/>
+      <w:r>
+        <w:rPr>
+          <w:rStyle w:val="HTMLCode"/>
+          <w:rFonts w:eastAsiaTheme="majorEastAsia"/>
+        </w:rPr>
+        <w:t>LastCleanedDate</w:t>
+      </w:r>
+      <w:proofErr w:type="spellEnd"/>
+      <w:r>
+        <w:rPr>
+          <w:rStyle w:val="HTMLCode"/>
+          <w:rFonts w:eastAsiaTheme="majorEastAsia"/>
+        </w:rPr>
+        <w:t xml:space="preserve"> | </w:t>
+      </w:r>
+      <w:proofErr w:type="spellStart"/>
+      <w:r>
+        <w:rPr>
+          <w:rStyle w:val="HTMLCode"/>
+          <w:rFonts w:eastAsiaTheme="majorEastAsia"/>
+        </w:rPr>
+        <w:t>NextCheckIn</w:t>
+      </w:r>
+      <w:proofErr w:type="spellEnd"/>
     </w:p>
     <w:p>
       <w:pPr>
@@ -1665,13 +2400,63 @@
       <w:r>
         <w:br/>
       </w:r>
+      <w:proofErr w:type="spellStart"/>
       <w:r>
         <w:rPr>
           <w:rStyle w:val="HTMLCode"/>
           <w:rFonts w:eastAsiaTheme="majorEastAsia"/>
         </w:rPr>
-        <w:t>RoomNumber | IssueDescription | ReportDate | Status | FixedBy</w:t>
-      </w:r>
+        <w:t>RoomNumber</w:t>
+      </w:r>
+      <w:proofErr w:type="spellEnd"/>
+      <w:r>
+        <w:rPr>
+          <w:rStyle w:val="HTMLCode"/>
+          <w:rFonts w:eastAsiaTheme="majorEastAsia"/>
+        </w:rPr>
+        <w:t xml:space="preserve"> | </w:t>
+      </w:r>
+      <w:proofErr w:type="spellStart"/>
+      <w:r>
+        <w:rPr>
+          <w:rStyle w:val="HTMLCode"/>
+          <w:rFonts w:eastAsiaTheme="majorEastAsia"/>
+        </w:rPr>
+        <w:t>IssueDescription</w:t>
+      </w:r>
+      <w:proofErr w:type="spellEnd"/>
+      <w:r>
+        <w:rPr>
+          <w:rStyle w:val="HTMLCode"/>
+          <w:rFonts w:eastAsiaTheme="majorEastAsia"/>
+        </w:rPr>
+        <w:t xml:space="preserve"> | </w:t>
+      </w:r>
+      <w:proofErr w:type="spellStart"/>
+      <w:r>
+        <w:rPr>
+          <w:rStyle w:val="HTMLCode"/>
+          <w:rFonts w:eastAsiaTheme="majorEastAsia"/>
+        </w:rPr>
+        <w:t>ReportDate</w:t>
+      </w:r>
+      <w:proofErr w:type="spellEnd"/>
+      <w:r>
+        <w:rPr>
+          <w:rStyle w:val="HTMLCode"/>
+          <w:rFonts w:eastAsiaTheme="majorEastAsia"/>
+        </w:rPr>
+        <w:t xml:space="preserve"> | Status | </w:t>
+      </w:r>
+      <w:proofErr w:type="spellStart"/>
+      <w:r>
+        <w:rPr>
+          <w:rStyle w:val="HTMLCode"/>
+          <w:rFonts w:eastAsiaTheme="majorEastAsia"/>
+        </w:rPr>
+        <w:t>FixedBy</w:t>
+      </w:r>
+      <w:proofErr w:type="spellEnd"/>
     </w:p>
     <w:p>
       <w:pPr>
@@ -1688,12 +2473,12 @@
         <w:pStyle w:val="Heading3"/>
         <w:ind w:left="1080"/>
         <w:rPr>
-          <w:color w:val="auto"/>
-        </w:rPr>
-      </w:pPr>
-      <w:r>
-        <w:rPr>
-          <w:color w:val="auto"/>
+          <w:color w:val="FF0000"/>
+        </w:rPr>
+      </w:pPr>
+      <w:r>
+        <w:rPr>
+          <w:color w:val="FF0000"/>
         </w:rPr>
         <w:t xml:space="preserve">5. </w:t>
       </w:r>
@@ -1702,7 +2487,7 @@
           <w:rStyle w:val="Strong"/>
           <w:b/>
           <w:bCs/>
-          <w:color w:val="auto"/>
+          <w:color w:val="FF0000"/>
         </w:rPr>
         <w:t>Housekeeping Staff Performance Report</w:t>
       </w:r>
@@ -1715,8 +2500,14 @@
           <w:numId w:val="20"/>
         </w:numPr>
         <w:ind w:left="1800"/>
-      </w:pPr>
-      <w:r>
+        <w:rPr>
+          <w:color w:val="FF0000"/>
+        </w:rPr>
+      </w:pPr>
+      <w:r>
+        <w:rPr>
+          <w:color w:val="FF0000"/>
+        </w:rPr>
         <w:t>Number of rooms cleaned by each staff member per shift/day.</w:t>
       </w:r>
     </w:p>
@@ -1728,8 +2519,14 @@
           <w:numId w:val="20"/>
         </w:numPr>
         <w:ind w:left="1800"/>
-      </w:pPr>
-      <w:r>
+        <w:rPr>
+          <w:color w:val="FF0000"/>
+        </w:rPr>
+      </w:pPr>
+      <w:r>
+        <w:rPr>
+          <w:color w:val="FF0000"/>
+        </w:rPr>
         <w:t>Helps evaluate staff workload and efficiency.</w:t>
       </w:r>
     </w:p>
@@ -1747,12 +2544,53 @@
       <w:r>
         <w:br/>
       </w:r>
+      <w:proofErr w:type="spellStart"/>
       <w:r>
         <w:rPr>
           <w:rStyle w:val="HTMLCode"/>
           <w:rFonts w:eastAsiaTheme="majorEastAsia"/>
         </w:rPr>
-        <w:t>StaffName | RoomsCleaned | DeepCleanings | Date</w:t>
+        <w:t>StaffName</w:t>
+      </w:r>
+      <w:proofErr w:type="spellEnd"/>
+      <w:r>
+        <w:rPr>
+          <w:rStyle w:val="HTMLCode"/>
+          <w:rFonts w:eastAsiaTheme="majorEastAsia"/>
+        </w:rPr>
+        <w:t xml:space="preserve"> | </w:t>
+      </w:r>
+      <w:proofErr w:type="spellStart"/>
+      <w:r>
+        <w:rPr>
+          <w:rStyle w:val="HTMLCode"/>
+          <w:rFonts w:eastAsiaTheme="majorEastAsia"/>
+        </w:rPr>
+        <w:t>RoomsCleaned</w:t>
+      </w:r>
+      <w:proofErr w:type="spellEnd"/>
+      <w:r>
+        <w:rPr>
+          <w:rStyle w:val="HTMLCode"/>
+          <w:rFonts w:eastAsiaTheme="majorEastAsia"/>
+        </w:rPr>
+        <w:t xml:space="preserve"> | </w:t>
+      </w:r>
+      <w:proofErr w:type="spellStart"/>
+      <w:r>
+        <w:rPr>
+          <w:rStyle w:val="HTMLCode"/>
+          <w:rFonts w:eastAsiaTheme="majorEastAsia"/>
+        </w:rPr>
+        <w:t>DeepCleanings</w:t>
+      </w:r>
+      <w:proofErr w:type="spellEnd"/>
+      <w:r>
+        <w:rPr>
+          <w:rStyle w:val="HTMLCode"/>
+          <w:rFonts w:eastAsiaTheme="majorEastAsia"/>
+        </w:rPr>
+        <w:t xml:space="preserve"> | Date</w:t>
       </w:r>
     </w:p>
     <w:p>
@@ -1762,8 +2600,14 @@
           <w:ilvl w:val="0"/>
           <w:numId w:val="6"/>
         </w:numPr>
-      </w:pPr>
-      <w:r>
+        <w:rPr>
+          <w:color w:val="FF0000"/>
+        </w:rPr>
+      </w:pPr>
+      <w:r>
+        <w:rPr>
+          <w:color w:val="FF0000"/>
+        </w:rPr>
         <w:t>logout</w:t>
       </w:r>
     </w:p>
@@ -1811,27 +2655,17 @@
           <w:ilvl w:val="0"/>
           <w:numId w:val="7"/>
         </w:numPr>
+        <w:rPr>
+          <w:color w:val="FF0000"/>
+        </w:rPr>
       </w:pPr>
       <w:r>
         <w:rPr>
           <w:rStyle w:val="Strong"/>
           <w:rFonts w:eastAsiaTheme="majorEastAsia"/>
-        </w:rPr>
-        <w:t>Manager Reports</w:t>
-      </w:r>
-      <w:r>
-        <w:rPr>
-          <w:rStyle w:val="Strong"/>
-          <w:rFonts w:eastAsiaTheme="majorEastAsia"/>
-        </w:rPr>
-        <w:t xml:space="preserve"> (assignment)</w:t>
-      </w:r>
-      <w:r>
-        <w:rPr>
-          <w:rStyle w:val="Strong"/>
-          <w:rFonts w:eastAsiaTheme="majorEastAsia"/>
-        </w:rPr>
-        <w:t>:</w:t>
+          <w:color w:val="FF0000"/>
+        </w:rPr>
+        <w:t>Manager Reports (assignment):</w:t>
       </w:r>
     </w:p>
     <w:p>
@@ -1841,8 +2675,14 @@
           <w:ilvl w:val="1"/>
           <w:numId w:val="7"/>
         </w:numPr>
-      </w:pPr>
-      <w:r>
+        <w:rPr>
+          <w:color w:val="FF0000"/>
+        </w:rPr>
+      </w:pPr>
+      <w:r>
+        <w:rPr>
+          <w:color w:val="FF0000"/>
+        </w:rPr>
         <w:t>Daily/Monthly/Yearly revenue report.</w:t>
       </w:r>
     </w:p>
@@ -1853,8 +2693,14 @@
           <w:ilvl w:val="1"/>
           <w:numId w:val="7"/>
         </w:numPr>
-      </w:pPr>
-      <w:r>
+        <w:rPr>
+          <w:color w:val="FF0000"/>
+        </w:rPr>
+      </w:pPr>
+      <w:r>
+        <w:rPr>
+          <w:color w:val="FF0000"/>
+        </w:rPr>
         <w:t>Top 10 frequent guests.</w:t>
       </w:r>
     </w:p>
@@ -1865,8 +2711,14 @@
           <w:ilvl w:val="1"/>
           <w:numId w:val="7"/>
         </w:numPr>
-      </w:pPr>
-      <w:r>
+        <w:rPr>
+          <w:color w:val="FF0000"/>
+        </w:rPr>
+      </w:pPr>
+      <w:r>
+        <w:rPr>
+          <w:color w:val="FF0000"/>
+        </w:rPr>
         <w:t>Most used services.</w:t>
       </w:r>
     </w:p>
@@ -1877,8 +2729,14 @@
           <w:ilvl w:val="1"/>
           <w:numId w:val="7"/>
         </w:numPr>
-      </w:pPr>
-      <w:r>
+        <w:rPr>
+          <w:color w:val="FF0000"/>
+        </w:rPr>
+      </w:pPr>
+      <w:r>
+        <w:rPr>
+          <w:color w:val="FF0000"/>
+        </w:rPr>
         <w:t>Room occupancy rate per month.</w:t>
       </w:r>
     </w:p>
@@ -1889,8 +2747,14 @@
           <w:ilvl w:val="1"/>
           <w:numId w:val="7"/>
         </w:numPr>
-      </w:pPr>
-      <w:r>
+        <w:rPr>
+          <w:color w:val="FF0000"/>
+        </w:rPr>
+      </w:pPr>
+      <w:r>
+        <w:rPr>
+          <w:color w:val="FF0000"/>
+        </w:rPr>
         <w:t>Cancellation statistics.</w:t>
       </w:r>
     </w:p>
@@ -1901,8 +2765,14 @@
           <w:ilvl w:val="0"/>
           <w:numId w:val="7"/>
         </w:numPr>
-      </w:pPr>
-      <w:r>
+        <w:rPr>
+          <w:color w:val="FF0000"/>
+        </w:rPr>
+      </w:pPr>
+      <w:r>
+        <w:rPr>
+          <w:color w:val="FF0000"/>
+        </w:rPr>
         <w:t>logout</w:t>
       </w:r>
     </w:p>
@@ -1937,6 +2807,7 @@
         </w:numPr>
         <w:rPr>
           <w:rFonts w:ascii="Times New Roman" w:hAnsi="Times New Roman" w:cs="Times New Roman"/>
+          <w:color w:val="FF0000"/>
           <w:sz w:val="24"/>
           <w:szCs w:val="24"/>
         </w:rPr>
@@ -1944,6 +2815,7 @@
       <w:r>
         <w:rPr>
           <w:rFonts w:ascii="Times New Roman" w:hAnsi="Times New Roman" w:cs="Times New Roman"/>
+          <w:color w:val="FF0000"/>
           <w:sz w:val="24"/>
           <w:szCs w:val="24"/>
         </w:rPr>
@@ -1952,6 +2824,7 @@
       <w:r>
         <w:rPr>
           <w:rFonts w:ascii="Times New Roman" w:eastAsia="Times New Roman" w:hAnsi="Times New Roman" w:cs="Times New Roman"/>
+          <w:color w:val="FF0000"/>
           <w:sz w:val="24"/>
           <w:szCs w:val="24"/>
         </w:rPr>
@@ -1960,10 +2833,31 @@
       <w:r>
         <w:rPr>
           <w:rFonts w:ascii="Times New Roman" w:hAnsi="Times New Roman" w:cs="Times New Roman"/>
+          <w:color w:val="FF0000"/>
           <w:sz w:val="24"/>
           <w:szCs w:val="24"/>
         </w:rPr>
-        <w:t xml:space="preserve"> (workshop 2)</w:t>
+        <w:t xml:space="preserve"> (</w:t>
+      </w:r>
+      <w:proofErr w:type="gramStart"/>
+      <w:r>
+        <w:rPr>
+          <w:rFonts w:ascii="Times New Roman" w:hAnsi="Times New Roman" w:cs="Times New Roman"/>
+          <w:color w:val="FF0000"/>
+          <w:sz w:val="24"/>
+          <w:szCs w:val="24"/>
+        </w:rPr>
+        <w:t>workshop</w:t>
+      </w:r>
+      <w:proofErr w:type="gramEnd"/>
+      <w:r>
+        <w:rPr>
+          <w:rFonts w:ascii="Times New Roman" w:hAnsi="Times New Roman" w:cs="Times New Roman"/>
+          <w:color w:val="FF0000"/>
+          <w:sz w:val="24"/>
+          <w:szCs w:val="24"/>
+        </w:rPr>
+        <w:t xml:space="preserve"> 2)</w:t>
       </w:r>
     </w:p>
     <w:p>
@@ -1993,7 +2887,25 @@
           <w:sz w:val="24"/>
           <w:szCs w:val="24"/>
         </w:rPr>
-        <w:t xml:space="preserve"> (workshop 2)</w:t>
+        <w:t xml:space="preserve"> (</w:t>
+      </w:r>
+      <w:proofErr w:type="gramStart"/>
+      <w:r>
+        <w:rPr>
+          <w:rFonts w:ascii="Times New Roman" w:hAnsi="Times New Roman" w:cs="Times New Roman"/>
+          <w:sz w:val="24"/>
+          <w:szCs w:val="24"/>
+        </w:rPr>
+        <w:t>workshop</w:t>
+      </w:r>
+      <w:proofErr w:type="gramEnd"/>
+      <w:r>
+        <w:rPr>
+          <w:rFonts w:ascii="Times New Roman" w:hAnsi="Times New Roman" w:cs="Times New Roman"/>
+          <w:sz w:val="24"/>
+          <w:szCs w:val="24"/>
+        </w:rPr>
+        <w:t xml:space="preserve"> 2)</w:t>
       </w:r>
     </w:p>
     <w:p>
@@ -2005,6 +2917,7 @@
         </w:numPr>
         <w:rPr>
           <w:rFonts w:ascii="Times New Roman" w:hAnsi="Times New Roman" w:cs="Times New Roman"/>
+          <w:color w:val="FF0000"/>
           <w:sz w:val="24"/>
           <w:szCs w:val="24"/>
         </w:rPr>
@@ -2012,6 +2925,7 @@
       <w:r>
         <w:rPr>
           <w:rFonts w:ascii="Times New Roman" w:hAnsi="Times New Roman" w:cs="Times New Roman"/>
+          <w:color w:val="FF0000"/>
           <w:sz w:val="24"/>
           <w:szCs w:val="24"/>
         </w:rPr>
@@ -2268,7 +3182,7 @@
 </file>
 
 <file path=word/numbering.xml><?xml version="1.0" encoding="utf-8"?>
-<w:numbering xmlns:wpc="http://schemas.microsoft.com/office/word/2010/wordprocessingCanvas" xmlns:cx="http://schemas.microsoft.com/office/drawing/2014/chartex" xmlns:cx1="http://schemas.microsoft.com/office/drawing/2015/9/8/chartex" xmlns:cx2="http://schemas.microsoft.com/office/drawing/2015/10/21/chartex" xmlns:cx3="http://schemas.microsoft.com/office/drawing/2016/5/9/chartex" xmlns:cx4="http://schemas.microsoft.com/office/drawing/2016/5/10/chartex" xmlns:cx5="http://schemas.microsoft.com/office/drawing/2016/5/11/chartex" xmlns:cx6="http://schemas.microsoft.com/office/drawing/2016/5/12/chartex" xmlns:cx7="http://schemas.microsoft.com/office/drawing/2016/5/13/chartex" xmlns:cx8="http://schemas.microsoft.com/office/drawing/2016/5/14/chartex" xmlns:mc="http://schemas.openxmlformats.org/markup-compatibility/2006" xmlns:aink="http://schemas.microsoft.com/office/drawing/2016/ink" xmlns:am3d="http://schemas.microsoft.com/office/drawing/2017/model3d" xmlns:o="urn:schemas-microsoft-com:office:office" xmlns:oel="http://schemas.microsoft.com/office/2019/extlst" xmlns:r="http://schemas.openxmlformats.org/officeDocument/2006/relationships" xmlns:m="http://schemas.openxmlformats.org/officeDocument/2006/math" xmlns:v="urn:schemas-microsoft-com:vml" xmlns:wp14="http://schemas.microsoft.com/office/word/2010/wordprocessingDrawing" xmlns:wp="http://schemas.openxmlformats.org/drawingml/2006/wordprocessingDrawing" xmlns:w10="urn:schemas-microsoft-com:office:word" xmlns:w="http://schemas.openxmlformats.org/wordprocessingml/2006/main" xmlns:w14="http://schemas.microsoft.com/office/word/2010/wordml" xmlns:w15="http://schemas.microsoft.com/office/word/2012/wordml" xmlns:w16cex="http://schemas.microsoft.com/office/word/2018/wordml/cex" xmlns:w16cid="http://schemas.microsoft.com/office/word/2016/wordml/cid" xmlns:w16="http://schemas.microsoft.com/office/word/2018/wordml" xmlns:w16du="http://schemas.microsoft.com/office/word/2023/wordml/word16du" xmlns:w16sdtdh="http://schemas.microsoft.com/office/word/2020/wordml/sdtdatahash" xmlns:w16sdtfl="http://schemas.microsoft.com/office/word/2024/wordml/sdtformatlock" xmlns:w16se="http://schemas.microsoft.com/office/word/2015/wordml/symex" xmlns:wpg="http://schemas.microsoft.com/office/word/2010/wordprocessingGroup" xmlns:wpi="http://schemas.microsoft.com/office/word/2010/wordprocessingInk" xmlns:wne="http://schemas.microsoft.com/office/word/2006/wordml" xmlns:wps="http://schemas.microsoft.com/office/word/2010/wordprocessingShape" mc:Ignorable="w14 w15 w16se w16cid w16 w16cex w16sdtdh w16sdtfl w16du wp14">
+<w:numbering xmlns:wpc="http://schemas.microsoft.com/office/word/2010/wordprocessingCanvas" xmlns:cx="http://schemas.microsoft.com/office/drawing/2014/chartex" xmlns:cx1="http://schemas.microsoft.com/office/drawing/2015/9/8/chartex" xmlns:cx2="http://schemas.microsoft.com/office/drawing/2015/10/21/chartex" xmlns:cx3="http://schemas.microsoft.com/office/drawing/2016/5/9/chartex" xmlns:cx4="http://schemas.microsoft.com/office/drawing/2016/5/10/chartex" xmlns:cx5="http://schemas.microsoft.com/office/drawing/2016/5/11/chartex" xmlns:cx6="http://schemas.microsoft.com/office/drawing/2016/5/12/chartex" xmlns:cx7="http://schemas.microsoft.com/office/drawing/2016/5/13/chartex" xmlns:cx8="http://schemas.microsoft.com/office/drawing/2016/5/14/chartex" xmlns:mc="http://schemas.openxmlformats.org/markup-compatibility/2006" xmlns:aink="http://schemas.microsoft.com/office/drawing/2016/ink" xmlns:am3d="http://schemas.microsoft.com/office/drawing/2017/model3d" xmlns:o="urn:schemas-microsoft-com:office:office" xmlns:oel="http://schemas.microsoft.com/office/2019/extlst" xmlns:r="http://schemas.openxmlformats.org/officeDocument/2006/relationships" xmlns:m="http://schemas.openxmlformats.org/officeDocument/2006/math" xmlns:v="urn:schemas-microsoft-com:vml" xmlns:wp14="http://schemas.microsoft.com/office/word/2010/wordprocessingDrawing" xmlns:wp="http://schemas.openxmlformats.org/drawingml/2006/wordprocessingDrawing" xmlns:w10="urn:schemas-microsoft-com:office:word" xmlns:w="http://schemas.openxmlformats.org/wordprocessingml/2006/main" xmlns:w14="http://schemas.microsoft.com/office/word/2010/wordml" xmlns:w15="http://schemas.microsoft.com/office/word/2012/wordml" xmlns:w16cex="http://schemas.microsoft.com/office/word/2018/wordml/cex" xmlns:w16cid="http://schemas.microsoft.com/office/word/2016/wordml/cid" xmlns:w16="http://schemas.microsoft.com/office/word/2018/wordml" xmlns:w16du="http://schemas.microsoft.com/office/word/2023/wordml/word16du" xmlns:w16sdtdh="http://schemas.microsoft.com/office/word/2020/wordml/sdtdatahash" xmlns:w16se="http://schemas.microsoft.com/office/word/2015/wordml/symex" xmlns:wpg="http://schemas.microsoft.com/office/word/2010/wordprocessingGroup" xmlns:wpi="http://schemas.microsoft.com/office/word/2010/wordprocessingInk" xmlns:wne="http://schemas.microsoft.com/office/word/2006/wordml" xmlns:wps="http://schemas.microsoft.com/office/word/2010/wordprocessingShape" mc:Ignorable="w14 w15 w16se w16cid w16 w16cex w16sdtdh wp14">
   <w:abstractNum w:abstractNumId="0" w15:restartNumberingAfterBreak="0">
     <w:nsid w:val="000C69E2"/>
     <w:multiLevelType w:val="multilevel"/>
@@ -5277,7 +6191,7 @@
 </file>
 
 <file path=word/styles.xml><?xml version="1.0" encoding="utf-8"?>
-<w:styles xmlns:mc="http://schemas.openxmlformats.org/markup-compatibility/2006" xmlns:r="http://schemas.openxmlformats.org/officeDocument/2006/relationships" xmlns:w="http://schemas.openxmlformats.org/wordprocessingml/2006/main" xmlns:w14="http://schemas.microsoft.com/office/word/2010/wordml" xmlns:w15="http://schemas.microsoft.com/office/word/2012/wordml" xmlns:w16cex="http://schemas.microsoft.com/office/word/2018/wordml/cex" xmlns:w16cid="http://schemas.microsoft.com/office/word/2016/wordml/cid" xmlns:w16="http://schemas.microsoft.com/office/word/2018/wordml" xmlns:w16du="http://schemas.microsoft.com/office/word/2023/wordml/word16du" xmlns:w16sdtdh="http://schemas.microsoft.com/office/word/2020/wordml/sdtdatahash" xmlns:w16sdtfl="http://schemas.microsoft.com/office/word/2024/wordml/sdtformatlock" xmlns:w16se="http://schemas.microsoft.com/office/word/2015/wordml/symex" mc:Ignorable="w14 w15 w16se w16cid w16 w16cex w16sdtdh w16sdtfl w16du">
+<w:styles xmlns:mc="http://schemas.openxmlformats.org/markup-compatibility/2006" xmlns:r="http://schemas.openxmlformats.org/officeDocument/2006/relationships" xmlns:w="http://schemas.openxmlformats.org/wordprocessingml/2006/main" xmlns:w14="http://schemas.microsoft.com/office/word/2010/wordml" xmlns:w15="http://schemas.microsoft.com/office/word/2012/wordml" xmlns:w16cex="http://schemas.microsoft.com/office/word/2018/wordml/cex" xmlns:w16cid="http://schemas.microsoft.com/office/word/2016/wordml/cid" xmlns:w16="http://schemas.microsoft.com/office/word/2018/wordml" xmlns:w16sdtdh="http://schemas.microsoft.com/office/word/2020/wordml/sdtdatahash" xmlns:w16se="http://schemas.microsoft.com/office/word/2015/wordml/symex" mc:Ignorable="w14 w15 w16se w16cid w16 w16cex w16sdtdh">
   <w:docDefaults>
     <w:rPrDefault>
       <w:rPr>

</xml_diff>